<commit_message>
Minor corrections to the synopsis
</commit_message>
<xml_diff>
--- a/Projekt/Synopsis/Synopsis_Grp06.docx
+++ b/Projekt/Synopsis/Synopsis_Grp06.docx
@@ -926,12 +926,14 @@
                   <w:lang w:val="en-US"/>
                 </w:rPr>
               </w:pPr>
+              <w:proofErr w:type="spellStart"/>
               <w:r>
                 <w:rPr>
                   <w:lang w:val="en-US"/>
                 </w:rPr>
                 <w:t>Indhold</w:t>
               </w:r>
+              <w:proofErr w:type="spellEnd"/>
             </w:p>
             <w:p>
               <w:pPr>
@@ -1378,14 +1380,33 @@
         <w:rPr>
           <w:i/>
         </w:rPr>
-        <w:t>Vi ønsker nu at der udarbejdes en app. i forhold til at skabe information og overblik over et muligt patientforløb på A30</w:t>
+        <w:t xml:space="preserve">Vi ønsker nu at der udarbejdes en </w:t>
+      </w:r>
+      <w:proofErr w:type="spellStart"/>
+      <w:r>
+        <w:rPr>
+          <w:i/>
+        </w:rPr>
+        <w:t>app</w:t>
+      </w:r>
+      <w:proofErr w:type="spellEnd"/>
+      <w:r>
+        <w:rPr>
+          <w:i/>
+        </w:rPr>
+        <w:t>. i forhold til at skabe information og overblik over et muligt patientforløb på A30</w:t>
       </w:r>
       <w:r>
         <w:t>”</w:t>
       </w:r>
       <w:r>
-        <w:t xml:space="preserve"> Quote</w:t>
-      </w:r>
+        <w:t xml:space="preserve"> </w:t>
+      </w:r>
+      <w:proofErr w:type="spellStart"/>
+      <w:r>
+        <w:t>Quote</w:t>
+      </w:r>
+      <w:proofErr w:type="spellEnd"/>
       <w:r>
         <w:t xml:space="preserve"> from:</w:t>
       </w:r>
@@ -1406,13 +1427,37 @@
         <w:rPr>
           <w:lang w:val="en-US"/>
         </w:rPr>
-        <w:t>Our vision about the app’s is to make an app that accomplishes the vision that presenters of the app has.</w:t>
-      </w:r>
-      <w:r>
-        <w:rPr>
-          <w:lang w:val="en-US"/>
-        </w:rPr>
-        <w:t xml:space="preserve"> If we accomplish this, we think that we will be able to make a professional app thus fulfill the goals of this course.</w:t>
+        <w:t xml:space="preserve">Our vision </w:t>
+      </w:r>
+      <w:r>
+        <w:rPr>
+          <w:lang w:val="en-US"/>
+        </w:rPr>
+        <w:t>for this project</w:t>
+      </w:r>
+      <w:r>
+        <w:rPr>
+          <w:lang w:val="en-US"/>
+        </w:rPr>
+        <w:t xml:space="preserve"> is to make an app that accomplishes the </w:t>
+      </w:r>
+      <w:r>
+        <w:rPr>
+          <w:lang w:val="en-US"/>
+        </w:rPr>
+        <w:t>goal the</w:t>
+      </w:r>
+      <w:r>
+        <w:rPr>
+          <w:lang w:val="en-US"/>
+        </w:rPr>
+        <w:t xml:space="preserve"> presenters of the </w:t>
+      </w:r>
+      <w:r>
+        <w:rPr>
+          <w:lang w:val="en-US"/>
+        </w:rPr>
+        <w:t>idea</w:t>
       </w:r>
       <w:r>
         <w:rPr>
@@ -1424,7 +1469,55 @@
         <w:rPr>
           <w:lang w:val="en-US"/>
         </w:rPr>
-        <w:t>Furthermore, we want to learn more about synchronize data between apps using technologies like Firebase.</w:t>
+        <w:t>have</w:t>
+      </w:r>
+      <w:r>
+        <w:rPr>
+          <w:lang w:val="en-US"/>
+        </w:rPr>
+        <w:t>.</w:t>
+      </w:r>
+      <w:r>
+        <w:rPr>
+          <w:lang w:val="en-US"/>
+        </w:rPr>
+        <w:t xml:space="preserve"> If we accomplish this, we think that we will be able to make a professional app thus fulfill</w:t>
+      </w:r>
+      <w:r>
+        <w:rPr>
+          <w:lang w:val="en-US"/>
+        </w:rPr>
+        <w:t>ing</w:t>
+      </w:r>
+      <w:r>
+        <w:rPr>
+          <w:lang w:val="en-US"/>
+        </w:rPr>
+        <w:t xml:space="preserve"> the goals of this course.</w:t>
+      </w:r>
+      <w:r>
+        <w:rPr>
+          <w:lang w:val="en-US"/>
+        </w:rPr>
+        <w:t xml:space="preserve"> </w:t>
+      </w:r>
+      <w:r>
+        <w:rPr>
+          <w:lang w:val="en-US"/>
+        </w:rPr>
+        <w:t>Furthermore, we want to learn more about synchroniz</w:t>
+      </w:r>
+      <w:r>
+        <w:rPr>
+          <w:lang w:val="en-US"/>
+        </w:rPr>
+        <w:t>ing</w:t>
+      </w:r>
+      <w:r>
+        <w:rPr>
+          <w:lang w:val="en-US"/>
+        </w:rPr>
+        <w:t xml:space="preserve"> data between apps using technologies like Firebase.</w:t>
       </w:r>
     </w:p>
     <w:p>
@@ -1993,7 +2086,13 @@
               <w:rPr>
                 <w:lang w:val="en-US"/>
               </w:rPr>
-              <w:t>The app is logged in with an unique ID and shows the current information about their child</w:t>
+              <w:t>The app is logged in with a</w:t>
+            </w:r>
+            <w:r>
+              <w:rPr>
+                <w:lang w:val="en-US"/>
+              </w:rPr>
+              <w:t xml:space="preserve"> unique ID and shows the current information about their child</w:t>
             </w:r>
           </w:p>
         </w:tc>
@@ -2314,6 +2413,7 @@
         </w:rPr>
       </w:pPr>
       <w:bookmarkStart w:id="3" w:name="_Toc450212139"/>
+      <w:proofErr w:type="spellStart"/>
       <w:r>
         <w:rPr>
           <w:lang w:val="en-US"/>
@@ -2321,6 +2421,7 @@
         <w:t>Uml</w:t>
       </w:r>
       <w:bookmarkEnd w:id="3"/>
+      <w:proofErr w:type="spellEnd"/>
     </w:p>
     <w:p>
       <w:pPr>
@@ -2350,10 +2451,10 @@
             <v:path o:extrusionok="f" gradientshapeok="t" o:connecttype="rect"/>
             <o:lock v:ext="edit" aspectratio="t"/>
           </v:shapetype>
-          <v:shape id="_x0000_i1025" type="#_x0000_t75" style="width:164.65pt;height:176.65pt" o:ole="">
+          <v:shape id="_x0000_i1025" type="#_x0000_t75" style="width:164.95pt;height:176.65pt" o:ole="">
             <v:imagedata r:id="rId11" o:title=""/>
           </v:shape>
-          <o:OLEObject Type="Embed" ProgID="Visio.Drawing.15" ShapeID="_x0000_i1025" DrawAspect="Content" ObjectID="_1523954174" r:id="rId12"/>
+          <o:OLEObject Type="Embed" ProgID="Visio.Drawing.15" ShapeID="_x0000_i1025" DrawAspect="Content" ObjectID="_1524248638" r:id="rId12"/>
         </w:object>
       </w:r>
       <w:r>
@@ -2364,10 +2465,10 @@
       </w:r>
       <w:r>
         <w:object w:dxaOrig="4309" w:dyaOrig="3529">
-          <v:shape id="_x0000_i1032" type="#_x0000_t75" style="width:215.35pt;height:176.65pt" o:ole="">
+          <v:shape id="_x0000_i1026" type="#_x0000_t75" style="width:215.15pt;height:176.65pt" o:ole="">
             <v:imagedata r:id="rId13" o:title=""/>
           </v:shape>
-          <o:OLEObject Type="Embed" ProgID="Visio.Drawing.15" ShapeID="_x0000_i1032" DrawAspect="Content" ObjectID="_1523954175" r:id="rId14"/>
+          <o:OLEObject Type="Embed" ProgID="Visio.Drawing.15" ShapeID="_x0000_i1026" DrawAspect="Content" ObjectID="_1524248639" r:id="rId14"/>
         </w:object>
       </w:r>
     </w:p>
@@ -2378,11 +2479,19 @@
           <w:lang w:val="en-US"/>
         </w:rPr>
       </w:pPr>
-      <w:r>
-        <w:rPr>
-          <w:lang w:val="en-US"/>
-        </w:rPr>
-        <w:t xml:space="preserve">Figur </w:t>
+      <w:proofErr w:type="spellStart"/>
+      <w:r>
+        <w:rPr>
+          <w:lang w:val="en-US"/>
+        </w:rPr>
+        <w:t>Figur</w:t>
+      </w:r>
+      <w:proofErr w:type="spellEnd"/>
+      <w:r>
+        <w:rPr>
+          <w:lang w:val="en-US"/>
+        </w:rPr>
+        <w:t xml:space="preserve"> </w:t>
       </w:r>
       <w:r>
         <w:fldChar w:fldCharType="begin"/>
@@ -2436,11 +2545,19 @@
         </w:rPr>
         <w:tab/>
       </w:r>
-      <w:r>
-        <w:rPr>
-          <w:lang w:val="en-US"/>
-        </w:rPr>
-        <w:t xml:space="preserve">Figur </w:t>
+      <w:proofErr w:type="spellStart"/>
+      <w:r>
+        <w:rPr>
+          <w:lang w:val="en-US"/>
+        </w:rPr>
+        <w:t>Figur</w:t>
+      </w:r>
+      <w:proofErr w:type="spellEnd"/>
+      <w:r>
+        <w:rPr>
+          <w:lang w:val="en-US"/>
+        </w:rPr>
+        <w:t xml:space="preserve"> </w:t>
       </w:r>
       <w:r>
         <w:fldChar w:fldCharType="begin"/>
@@ -2543,7 +2660,21 @@
         <w:rPr>
           <w:lang w:val="en-US"/>
         </w:rPr>
-        <w:t>Since the project is about passing information about from the hospital staff and the parents of the child that is being treated, synchronizing data between these two actors will require an internet connection. If the information for some reason is not synchronized, we want to make sure the parents is aware of this. This can be done by notifications or with a textbox somewhere saying when the app was last synchronized.</w:t>
+        <w:t xml:space="preserve">Since the project is about passing information </w:t>
+      </w:r>
+      <w:proofErr w:type="spellStart"/>
+      <w:r>
+        <w:rPr>
+          <w:lang w:val="en-US"/>
+        </w:rPr>
+        <w:t>betweem</w:t>
+      </w:r>
+      <w:proofErr w:type="spellEnd"/>
+      <w:r>
+        <w:rPr>
+          <w:lang w:val="en-US"/>
+        </w:rPr>
+        <w:t xml:space="preserve"> the hospital staff and the parents of the child that is being treated, synchronizing data between these two actors will require an internet connection. If the information for some reason is not synchronized, we want to make sure the parents is aware of this. This can be done by notifications or with a textbox somewhere saying when the app was last synchronized.</w:t>
       </w:r>
     </w:p>
     <w:p>
@@ -2579,7 +2710,31 @@
         <w:rPr>
           <w:lang w:val="en-US"/>
         </w:rPr>
-        <w:t xml:space="preserve">To differentiate data from on child to another we will need an unique ID to identify each child. The CPR-number would be </w:t>
+        <w:t>To differentiate data from on</w:t>
+      </w:r>
+      <w:r>
+        <w:rPr>
+          <w:lang w:val="en-US"/>
+        </w:rPr>
+        <w:t>e</w:t>
+      </w:r>
+      <w:r>
+        <w:rPr>
+          <w:lang w:val="en-US"/>
+        </w:rPr>
+        <w:t xml:space="preserve"> </w:t>
+      </w:r>
+      <w:r>
+        <w:rPr>
+          <w:lang w:val="en-US"/>
+        </w:rPr>
+        <w:t>child to another we will need a</w:t>
+      </w:r>
+      <w:r>
+        <w:rPr>
+          <w:lang w:val="en-US"/>
+        </w:rPr>
+        <w:t xml:space="preserve"> unique ID to identify each child. The CPR-number would be </w:t>
       </w:r>
       <w:r>
         <w:rPr>
@@ -2591,13 +2746,37 @@
         <w:rPr>
           <w:lang w:val="en-US"/>
         </w:rPr>
-        <w:t xml:space="preserve"> here, but since this is very sensitive data we will generate a random id at first. Ideally all the data bounded to the child could be synchronized with </w:t>
-      </w:r>
-      <w:r>
-        <w:rPr>
-          <w:lang w:val="en-US"/>
-        </w:rPr>
-        <w:t>the childs</w:t>
+        <w:t xml:space="preserve"> here, but since this is very sensitive data we will generate a random id at fir</w:t>
+      </w:r>
+      <w:r>
+        <w:rPr>
+          <w:lang w:val="en-US"/>
+        </w:rPr>
+        <w:t>st. Ideally all the data bound</w:t>
+      </w:r>
+      <w:r>
+        <w:rPr>
+          <w:lang w:val="en-US"/>
+        </w:rPr>
+        <w:t xml:space="preserve"> to the child could be synchronized with </w:t>
+      </w:r>
+      <w:r>
+        <w:rPr>
+          <w:lang w:val="en-US"/>
+        </w:rPr>
+        <w:t>the child</w:t>
+      </w:r>
+      <w:r>
+        <w:rPr>
+          <w:lang w:val="en-US"/>
+        </w:rPr>
+        <w:t>’</w:t>
+      </w:r>
+      <w:r>
+        <w:rPr>
+          <w:lang w:val="en-US"/>
+        </w:rPr>
+        <w:t>s</w:t>
       </w:r>
       <w:r>
         <w:rPr>
@@ -2669,7 +2848,21 @@
         <w:rPr>
           <w:lang w:val="en-US"/>
         </w:rPr>
-        <w:t xml:space="preserve"> any other device, like an Iphone or a Windows phone, will not be able to use this product. This can be limitation to users of the app</w:t>
+        <w:t xml:space="preserve"> any other device, like an </w:t>
+      </w:r>
+      <w:proofErr w:type="spellStart"/>
+      <w:r>
+        <w:rPr>
+          <w:lang w:val="en-US"/>
+        </w:rPr>
+        <w:t>Iphone</w:t>
+      </w:r>
+      <w:proofErr w:type="spellEnd"/>
+      <w:r>
+        <w:rPr>
+          <w:lang w:val="en-US"/>
+        </w:rPr>
+        <w:t xml:space="preserve"> or a Windows phone, will not be able to use this product. This can be limitation to users of the app</w:t>
       </w:r>
       <w:r>
         <w:rPr>
@@ -2711,7 +2904,21 @@
         <w:rPr>
           <w:lang w:val="en-US"/>
         </w:rPr>
-        <w:t xml:space="preserve">The Parent App should have a dashboard, like a frontpage, with the most important information like: Name, date of birth, ID, current doctor/nurse, and other information about the </w:t>
+        <w:t xml:space="preserve">The Parent App should have a dashboard, like a </w:t>
+      </w:r>
+      <w:proofErr w:type="spellStart"/>
+      <w:r>
+        <w:rPr>
+          <w:lang w:val="en-US"/>
+        </w:rPr>
+        <w:t>frontpage</w:t>
+      </w:r>
+      <w:proofErr w:type="spellEnd"/>
+      <w:r>
+        <w:rPr>
+          <w:lang w:val="en-US"/>
+        </w:rPr>
+        <w:t xml:space="preserve">, with the most important information like: Name, date of birth, ID, current doctor/nurse, and other information about the </w:t>
       </w:r>
       <w:r>
         <w:rPr>
@@ -2741,7 +2948,21 @@
         <w:rPr>
           <w:lang w:val="en-US"/>
         </w:rPr>
-        <w:t xml:space="preserve">The Hospital App should be more focused on an overview about different children. It should be able to create a child fast </w:t>
+        <w:t xml:space="preserve">The Hospital App should be more focused on an overview </w:t>
+      </w:r>
+      <w:r>
+        <w:rPr>
+          <w:lang w:val="en-US"/>
+        </w:rPr>
+        <w:t>of the</w:t>
+      </w:r>
+      <w:bookmarkStart w:id="5" w:name="_GoBack"/>
+      <w:bookmarkEnd w:id="5"/>
+      <w:r>
+        <w:rPr>
+          <w:lang w:val="en-US"/>
+        </w:rPr>
+        <w:t xml:space="preserve"> different children. It should be able to create a child fast </w:t>
       </w:r>
       <w:r>
         <w:rPr>
@@ -5672,7 +5893,7 @@
 </file>
 
 <file path=customXml/itemProps2.xml><?xml version="1.0" encoding="utf-8"?>
-<ds:datastoreItem xmlns:ds="http://schemas.openxmlformats.org/officeDocument/2006/customXml" ds:itemID="{EF61DA90-9FF9-4366-9886-EBF0866D11D5}">
+<ds:datastoreItem xmlns:ds="http://schemas.openxmlformats.org/officeDocument/2006/customXml" ds:itemID="{04DFCB43-3E7B-4CFD-A26B-42357743B20F}">
   <ds:schemaRefs>
     <ds:schemaRef ds:uri="http://schemas.openxmlformats.org/officeDocument/2006/bibliography"/>
   </ds:schemaRefs>

</xml_diff>